<commit_message>
petit push des familles
</commit_message>
<xml_diff>
--- a/17040127/17040127.docx
+++ b/17040127/17040127.docx
@@ -49,34 +49,271 @@
     <w:p>
       <w:pPr>
         <w:rPr>
+          <w:b/>
+          <w:sz w:val="24"/>
+          <w:szCs w:val="24"/>
+          <w:lang w:val="en-GB"/>
+        </w:rPr>
+      </w:pPr>
+      <w:r>
+        <w:rPr>
+          <w:b/>
+          <w:sz w:val="24"/>
+          <w:szCs w:val="24"/>
+          <w:lang w:val="en-GB"/>
+        </w:rPr>
+        <w:t xml:space="preserve">Compiler: </w:t>
+      </w:r>
+      <w:proofErr w:type="spellStart"/>
+      <w:r>
+        <w:rPr>
+          <w:sz w:val="24"/>
+          <w:szCs w:val="24"/>
+          <w:lang w:val="en-GB"/>
+        </w:rPr>
+        <w:t>gcc</w:t>
+      </w:r>
+      <w:bookmarkStart w:id="0" w:name="_GoBack"/>
+      <w:bookmarkEnd w:id="0"/>
+      <w:proofErr w:type="spellEnd"/>
+    </w:p>
+    <w:p>
+      <w:pPr>
+        <w:rPr>
+          <w:b/>
+          <w:sz w:val="24"/>
+          <w:szCs w:val="24"/>
+          <w:lang w:val="en-GB"/>
+        </w:rPr>
+      </w:pPr>
+      <w:r>
+        <w:rPr>
+          <w:b/>
+          <w:sz w:val="24"/>
+          <w:szCs w:val="24"/>
+          <w:lang w:val="en-GB"/>
+        </w:rPr>
+        <w:t>Compile environment</w:t>
+      </w:r>
+      <w:r>
+        <w:rPr>
+          <w:b/>
+          <w:sz w:val="24"/>
+          <w:szCs w:val="24"/>
+          <w:lang w:val="en-GB"/>
+        </w:rPr>
+        <w:t xml:space="preserve">: </w:t>
+      </w:r>
+      <w:r>
+        <w:rPr>
+          <w:sz w:val="24"/>
+          <w:szCs w:val="24"/>
+          <w:lang w:val="en-GB"/>
+        </w:rPr>
+        <w:t>Linux Terminal</w:t>
+      </w:r>
+    </w:p>
+    <w:p>
+      <w:pPr>
+        <w:rPr>
           <w:sz w:val="32"/>
           <w:szCs w:val="32"/>
           <w:u w:val="single"/>
           <w:lang w:val="en-GB"/>
         </w:rPr>
       </w:pPr>
-      <w:proofErr w:type="spellStart"/>
-      <w:r>
-        <w:rPr>
-          <w:sz w:val="32"/>
-          <w:szCs w:val="32"/>
-          <w:u w:val="single"/>
-          <w:lang w:val="en-GB"/>
-        </w:rPr>
-        <w:t>newproc-posix.c</w:t>
-      </w:r>
-      <w:proofErr w:type="spellEnd"/>
     </w:p>
     <w:p>
       <w:pPr>
         <w:rPr>
-          <w:sz w:val="24"/>
-          <w:szCs w:val="24"/>
+          <w:b/>
+          <w:sz w:val="26"/>
+          <w:szCs w:val="26"/>
           <w:u w:val="single"/>
           <w:lang w:val="en-GB"/>
         </w:rPr>
       </w:pPr>
-      <w:bookmarkStart w:id="0" w:name="_GoBack"/>
+      <w:proofErr w:type="spellStart"/>
+      <w:r>
+        <w:rPr>
+          <w:b/>
+          <w:sz w:val="26"/>
+          <w:szCs w:val="26"/>
+          <w:u w:val="single"/>
+          <w:lang w:val="en-GB"/>
+        </w:rPr>
+        <w:t>newproc-posix.c</w:t>
+      </w:r>
+      <w:proofErr w:type="spellEnd"/>
+    </w:p>
+    <w:p>
+      <w:pPr>
+        <w:rPr>
+          <w:b/>
+          <w:sz w:val="24"/>
+          <w:szCs w:val="24"/>
+          <w:lang w:val="en-GB"/>
+        </w:rPr>
+      </w:pPr>
+      <w:r>
+        <w:rPr>
+          <w:b/>
+          <w:sz w:val="24"/>
+          <w:szCs w:val="24"/>
+          <w:lang w:val="en-GB"/>
+        </w:rPr>
+        <w:t>C</w:t>
+      </w:r>
+      <w:r>
+        <w:rPr>
+          <w:b/>
+          <w:sz w:val="24"/>
+          <w:szCs w:val="24"/>
+          <w:lang w:val="en-GB"/>
+        </w:rPr>
+        <w:t>ommand line used to compile:</w:t>
+      </w:r>
+      <w:r>
+        <w:rPr>
+          <w:sz w:val="24"/>
+          <w:szCs w:val="24"/>
+          <w:lang w:val="en-GB"/>
+        </w:rPr>
+        <w:t xml:space="preserve"> </w:t>
+      </w:r>
+      <w:proofErr w:type="spellStart"/>
+      <w:r>
+        <w:rPr>
+          <w:sz w:val="24"/>
+          <w:szCs w:val="24"/>
+          <w:lang w:val="en-GB"/>
+        </w:rPr>
+        <w:t>gcc</w:t>
+      </w:r>
+      <w:proofErr w:type="spellEnd"/>
+      <w:r>
+        <w:rPr>
+          <w:sz w:val="24"/>
+          <w:szCs w:val="24"/>
+          <w:lang w:val="en-GB"/>
+        </w:rPr>
+        <w:t xml:space="preserve"> </w:t>
+      </w:r>
+      <w:proofErr w:type="spellStart"/>
+      <w:r>
+        <w:rPr>
+          <w:sz w:val="24"/>
+          <w:szCs w:val="24"/>
+          <w:lang w:val="en-GB"/>
+        </w:rPr>
+        <w:t>newproc-posix.c</w:t>
+      </w:r>
+      <w:proofErr w:type="spellEnd"/>
+      <w:r>
+        <w:rPr>
+          <w:sz w:val="24"/>
+          <w:szCs w:val="24"/>
+          <w:lang w:val="en-GB"/>
+        </w:rPr>
+        <w:t xml:space="preserve"> -o </w:t>
+      </w:r>
+      <w:proofErr w:type="spellStart"/>
+      <w:r>
+        <w:rPr>
+          <w:sz w:val="24"/>
+          <w:szCs w:val="24"/>
+          <w:lang w:val="en-GB"/>
+        </w:rPr>
+        <w:t>newproc</w:t>
+      </w:r>
+      <w:proofErr w:type="spellEnd"/>
+    </w:p>
+    <w:p>
+      <w:pPr>
+        <w:rPr>
+          <w:sz w:val="24"/>
+          <w:szCs w:val="24"/>
+          <w:lang w:val="en-GB"/>
+        </w:rPr>
+      </w:pPr>
+      <w:r>
+        <w:rPr>
+          <w:b/>
+          <w:sz w:val="24"/>
+          <w:szCs w:val="24"/>
+          <w:lang w:val="en-GB"/>
+        </w:rPr>
+        <w:t>S</w:t>
+      </w:r>
+      <w:r>
+        <w:rPr>
+          <w:b/>
+          <w:sz w:val="24"/>
+          <w:szCs w:val="24"/>
+          <w:lang w:val="en-GB"/>
+        </w:rPr>
+        <w:t>ummary:</w:t>
+      </w:r>
+      <w:r>
+        <w:rPr>
+          <w:sz w:val="24"/>
+          <w:szCs w:val="24"/>
+          <w:lang w:val="en-GB"/>
+        </w:rPr>
+        <w:t xml:space="preserve"> Creation of a child process by using the system call </w:t>
+      </w:r>
+      <w:proofErr w:type="gramStart"/>
+      <w:r>
+        <w:rPr>
+          <w:sz w:val="24"/>
+          <w:szCs w:val="24"/>
+          <w:lang w:val="en-GB"/>
+        </w:rPr>
+        <w:t>fork(</w:t>
+      </w:r>
+      <w:proofErr w:type="gramEnd"/>
+      <w:r>
+        <w:rPr>
+          <w:sz w:val="24"/>
+          <w:szCs w:val="24"/>
+          <w:lang w:val="en-GB"/>
+        </w:rPr>
+        <w:t xml:space="preserve">), then the parent process </w:t>
+      </w:r>
+      <w:r>
+        <w:rPr>
+          <w:sz w:val="24"/>
+          <w:szCs w:val="24"/>
+          <w:lang w:val="en-GB"/>
+        </w:rPr>
+        <w:t xml:space="preserve">does a </w:t>
+      </w:r>
+      <w:r>
+        <w:rPr>
+          <w:sz w:val="24"/>
+          <w:szCs w:val="24"/>
+          <w:lang w:val="en-GB"/>
+        </w:rPr>
+        <w:t>print</w:t>
+      </w:r>
+      <w:r>
+        <w:rPr>
+          <w:sz w:val="24"/>
+          <w:szCs w:val="24"/>
+          <w:lang w:val="en-GB"/>
+        </w:rPr>
+        <w:t xml:space="preserve"> and wait until the child process finish its execution. The child process does a print and execute the function ls and finish its execution. The parent process print “Child Complete” and finish its execution.</w:t>
+      </w:r>
+    </w:p>
+    <w:p>
+      <w:pPr>
+        <w:rPr>
+          <w:sz w:val="24"/>
+          <w:szCs w:val="24"/>
+          <w:u w:val="single"/>
+          <w:lang w:val="en-GB"/>
+        </w:rPr>
+      </w:pPr>
       <w:r>
         <w:rPr>
           <w:noProof/>
@@ -134,7 +371,456 @@
           </wp:inline>
         </w:drawing>
       </w:r>
-      <w:bookmarkEnd w:id="0"/>
+    </w:p>
+    <w:p>
+      <w:pPr>
+        <w:rPr>
+          <w:b/>
+          <w:sz w:val="26"/>
+          <w:szCs w:val="26"/>
+          <w:u w:val="single"/>
+          <w:lang w:val="en-GB"/>
+        </w:rPr>
+      </w:pPr>
+      <w:proofErr w:type="spellStart"/>
+      <w:r>
+        <w:rPr>
+          <w:b/>
+          <w:sz w:val="26"/>
+          <w:szCs w:val="26"/>
+          <w:u w:val="single"/>
+          <w:lang w:val="en-GB"/>
+        </w:rPr>
+        <w:t>unix-pipe.c</w:t>
+      </w:r>
+      <w:proofErr w:type="spellEnd"/>
+    </w:p>
+    <w:p>
+      <w:pPr>
+        <w:rPr>
+          <w:sz w:val="24"/>
+          <w:szCs w:val="24"/>
+          <w:lang w:val="en-GB"/>
+        </w:rPr>
+      </w:pPr>
+      <w:r>
+        <w:rPr>
+          <w:b/>
+          <w:sz w:val="24"/>
+          <w:szCs w:val="24"/>
+          <w:lang w:val="en-GB"/>
+        </w:rPr>
+        <w:t xml:space="preserve">Command line used to compile: </w:t>
+      </w:r>
+      <w:proofErr w:type="spellStart"/>
+      <w:r>
+        <w:rPr>
+          <w:sz w:val="24"/>
+          <w:szCs w:val="24"/>
+          <w:lang w:val="en-GB"/>
+        </w:rPr>
+        <w:t>gcc</w:t>
+      </w:r>
+      <w:proofErr w:type="spellEnd"/>
+      <w:r>
+        <w:rPr>
+          <w:sz w:val="24"/>
+          <w:szCs w:val="24"/>
+          <w:lang w:val="en-GB"/>
+        </w:rPr>
+        <w:t xml:space="preserve"> </w:t>
+      </w:r>
+      <w:proofErr w:type="spellStart"/>
+      <w:r>
+        <w:rPr>
+          <w:sz w:val="24"/>
+          <w:szCs w:val="24"/>
+          <w:lang w:val="en-GB"/>
+        </w:rPr>
+        <w:t>unix-pipe.c</w:t>
+      </w:r>
+      <w:proofErr w:type="spellEnd"/>
+      <w:r>
+        <w:rPr>
+          <w:sz w:val="24"/>
+          <w:szCs w:val="24"/>
+          <w:lang w:val="en-GB"/>
+        </w:rPr>
+        <w:t xml:space="preserve"> -o pipe</w:t>
+      </w:r>
+    </w:p>
+    <w:p>
+      <w:pPr>
+        <w:rPr>
+          <w:sz w:val="24"/>
+          <w:szCs w:val="24"/>
+          <w:lang w:val="en-GB"/>
+        </w:rPr>
+      </w:pPr>
+      <w:r>
+        <w:rPr>
+          <w:b/>
+          <w:sz w:val="24"/>
+          <w:szCs w:val="24"/>
+          <w:lang w:val="en-GB"/>
+        </w:rPr>
+        <w:t xml:space="preserve">Summary: </w:t>
+      </w:r>
+      <w:r>
+        <w:rPr>
+          <w:sz w:val="24"/>
+          <w:szCs w:val="24"/>
+          <w:lang w:val="en-GB"/>
+        </w:rPr>
+        <w:t xml:space="preserve">Creation of a child process with the system call </w:t>
+      </w:r>
+      <w:proofErr w:type="gramStart"/>
+      <w:r>
+        <w:rPr>
+          <w:sz w:val="24"/>
+          <w:szCs w:val="24"/>
+          <w:lang w:val="en-GB"/>
+        </w:rPr>
+        <w:t>fork(</w:t>
+      </w:r>
+      <w:proofErr w:type="gramEnd"/>
+      <w:r>
+        <w:rPr>
+          <w:sz w:val="24"/>
+          <w:szCs w:val="24"/>
+          <w:lang w:val="en-GB"/>
+        </w:rPr>
+        <w:t>). The parent process will close the READ_END, write the message in the buffer and close the WRITE_END. After that the child process will close the WRITE_END, read the message in the buffer, print that message and close the READ_END.</w:t>
+      </w:r>
+      <w:r>
+        <w:rPr>
+          <w:noProof/>
+          <w:sz w:val="24"/>
+          <w:szCs w:val="24"/>
+          <w:lang w:eastAsia="fr-FR"/>
+        </w:rPr>
+        <w:drawing>
+          <wp:inline distT="0" distB="0" distL="0" distR="0">
+            <wp:extent cx="5734050" cy="304165"/>
+            <wp:effectExtent l="0" t="0" r="0" b="635"/>
+            <wp:docPr id="2" name="Image 2"/>
+            <wp:cNvGraphicFramePr>
+              <a:graphicFrameLocks xmlns:a="http://schemas.openxmlformats.org/drawingml/2006/main" noChangeAspect="1"/>
+            </wp:cNvGraphicFramePr>
+            <a:graphic xmlns:a="http://schemas.openxmlformats.org/drawingml/2006/main">
+              <a:graphicData uri="http://schemas.openxmlformats.org/drawingml/2006/picture">
+                <pic:pic xmlns:pic="http://schemas.openxmlformats.org/drawingml/2006/picture">
+                  <pic:nvPicPr>
+                    <pic:cNvPr id="2" name="pipe.png"/>
+                    <pic:cNvPicPr/>
+                  </pic:nvPicPr>
+                  <pic:blipFill rotWithShape="1">
+                    <a:blip r:embed="rId5">
+                      <a:extLst>
+                        <a:ext uri="{28A0092B-C50C-407E-A947-70E740481C1C}">
+                          <a14:useLocalDpi xmlns:a14="http://schemas.microsoft.com/office/drawing/2010/main" val="0"/>
+                        </a:ext>
+                      </a:extLst>
+                    </a:blip>
+                    <a:srcRect t="34741" r="463"/>
+                    <a:stretch/>
+                  </pic:blipFill>
+                  <pic:spPr bwMode="auto">
+                    <a:xfrm>
+                      <a:off x="0" y="0"/>
+                      <a:ext cx="5734050" cy="304165"/>
+                    </a:xfrm>
+                    <a:prstGeom prst="rect">
+                      <a:avLst/>
+                    </a:prstGeom>
+                    <a:ln>
+                      <a:noFill/>
+                    </a:ln>
+                    <a:extLst>
+                      <a:ext uri="{53640926-AAD7-44D8-BBD7-CCE9431645EC}">
+                        <a14:shadowObscured xmlns:a14="http://schemas.microsoft.com/office/drawing/2010/main"/>
+                      </a:ext>
+                    </a:extLst>
+                  </pic:spPr>
+                </pic:pic>
+              </a:graphicData>
+            </a:graphic>
+          </wp:inline>
+        </w:drawing>
+      </w:r>
+    </w:p>
+    <w:p>
+      <w:pPr>
+        <w:rPr>
+          <w:b/>
+          <w:sz w:val="26"/>
+          <w:szCs w:val="26"/>
+          <w:u w:val="single"/>
+          <w:lang w:val="en-GB"/>
+        </w:rPr>
+      </w:pPr>
+      <w:proofErr w:type="spellStart"/>
+      <w:r>
+        <w:rPr>
+          <w:b/>
+          <w:sz w:val="26"/>
+          <w:szCs w:val="26"/>
+          <w:u w:val="single"/>
+          <w:lang w:val="en-GB"/>
+        </w:rPr>
+        <w:t>thrd-posix.c</w:t>
+      </w:r>
+      <w:proofErr w:type="spellEnd"/>
+    </w:p>
+    <w:p>
+      <w:pPr>
+        <w:rPr>
+          <w:sz w:val="24"/>
+          <w:szCs w:val="24"/>
+          <w:lang w:val="en-GB"/>
+        </w:rPr>
+      </w:pPr>
+      <w:r>
+        <w:rPr>
+          <w:b/>
+          <w:sz w:val="24"/>
+          <w:szCs w:val="24"/>
+          <w:lang w:val="en-GB"/>
+        </w:rPr>
+        <w:t xml:space="preserve">Command line used to compile: </w:t>
+      </w:r>
+      <w:proofErr w:type="spellStart"/>
+      <w:r>
+        <w:rPr>
+          <w:sz w:val="24"/>
+          <w:szCs w:val="24"/>
+          <w:lang w:val="en-GB"/>
+        </w:rPr>
+        <w:t>gcc</w:t>
+      </w:r>
+      <w:proofErr w:type="spellEnd"/>
+      <w:r>
+        <w:rPr>
+          <w:sz w:val="24"/>
+          <w:szCs w:val="24"/>
+          <w:lang w:val="en-GB"/>
+        </w:rPr>
+        <w:t xml:space="preserve"> </w:t>
+      </w:r>
+      <w:proofErr w:type="spellStart"/>
+      <w:r>
+        <w:rPr>
+          <w:sz w:val="24"/>
+          <w:szCs w:val="24"/>
+          <w:lang w:val="en-GB"/>
+        </w:rPr>
+        <w:t>thrd-posix</w:t>
+      </w:r>
+      <w:proofErr w:type="spellEnd"/>
+      <w:r>
+        <w:rPr>
+          <w:sz w:val="24"/>
+          <w:szCs w:val="24"/>
+          <w:lang w:val="en-GB"/>
+        </w:rPr>
+        <w:t xml:space="preserve"> -o </w:t>
+      </w:r>
+      <w:proofErr w:type="spellStart"/>
+      <w:r>
+        <w:rPr>
+          <w:sz w:val="24"/>
+          <w:szCs w:val="24"/>
+          <w:lang w:val="en-GB"/>
+        </w:rPr>
+        <w:t>thrd</w:t>
+      </w:r>
+      <w:proofErr w:type="spellEnd"/>
+      <w:r>
+        <w:rPr>
+          <w:sz w:val="24"/>
+          <w:szCs w:val="24"/>
+          <w:lang w:val="en-GB"/>
+        </w:rPr>
+        <w:t xml:space="preserve"> -</w:t>
+      </w:r>
+      <w:proofErr w:type="spellStart"/>
+      <w:r>
+        <w:rPr>
+          <w:sz w:val="24"/>
+          <w:szCs w:val="24"/>
+          <w:lang w:val="en-GB"/>
+        </w:rPr>
+        <w:t>lpthread</w:t>
+      </w:r>
+      <w:proofErr w:type="spellEnd"/>
+    </w:p>
+    <w:p>
+      <w:pPr>
+        <w:rPr>
+          <w:sz w:val="24"/>
+          <w:szCs w:val="24"/>
+          <w:lang w:val="en-GB"/>
+        </w:rPr>
+      </w:pPr>
+      <w:r>
+        <w:rPr>
+          <w:b/>
+          <w:sz w:val="24"/>
+          <w:szCs w:val="24"/>
+          <w:lang w:val="en-GB"/>
+        </w:rPr>
+        <w:t>Summary:</w:t>
+      </w:r>
+      <w:r>
+        <w:rPr>
+          <w:sz w:val="24"/>
+          <w:szCs w:val="24"/>
+          <w:lang w:val="en-GB"/>
+        </w:rPr>
+        <w:t xml:space="preserve"> Initialization of </w:t>
+      </w:r>
+      <w:proofErr w:type="spellStart"/>
+      <w:r>
+        <w:rPr>
+          <w:sz w:val="24"/>
+          <w:szCs w:val="24"/>
+          <w:lang w:val="en-GB"/>
+        </w:rPr>
+        <w:t>attr</w:t>
+      </w:r>
+      <w:proofErr w:type="spellEnd"/>
+      <w:r>
+        <w:rPr>
+          <w:sz w:val="24"/>
+          <w:szCs w:val="24"/>
+          <w:lang w:val="en-GB"/>
+        </w:rPr>
+        <w:t xml:space="preserve"> with </w:t>
+      </w:r>
+      <w:proofErr w:type="spellStart"/>
+      <w:r>
+        <w:rPr>
+          <w:sz w:val="24"/>
+          <w:szCs w:val="24"/>
+          <w:lang w:val="en-GB"/>
+        </w:rPr>
+        <w:t>pthread_attr_init</w:t>
+      </w:r>
+      <w:proofErr w:type="spellEnd"/>
+      <w:r>
+        <w:rPr>
+          <w:sz w:val="24"/>
+          <w:szCs w:val="24"/>
+          <w:lang w:val="en-GB"/>
+        </w:rPr>
+        <w:t>(&amp;</w:t>
+      </w:r>
+      <w:proofErr w:type="spellStart"/>
+      <w:r>
+        <w:rPr>
+          <w:sz w:val="24"/>
+          <w:szCs w:val="24"/>
+          <w:lang w:val="en-GB"/>
+        </w:rPr>
+        <w:t>attr</w:t>
+      </w:r>
+      <w:proofErr w:type="spellEnd"/>
+      <w:r>
+        <w:rPr>
+          <w:sz w:val="24"/>
+          <w:szCs w:val="24"/>
+          <w:lang w:val="en-GB"/>
+        </w:rPr>
+        <w:t>)</w:t>
+      </w:r>
+      <w:r>
+        <w:rPr>
+          <w:sz w:val="24"/>
+          <w:szCs w:val="24"/>
+          <w:lang w:val="en-GB"/>
+        </w:rPr>
+        <w:t xml:space="preserve"> (thread’s attributes will have the default value). Creation of a thread and execution of the function runner w</w:t>
+      </w:r>
+      <w:r>
+        <w:rPr>
+          <w:sz w:val="24"/>
+          <w:szCs w:val="24"/>
+          <w:lang w:val="en-GB"/>
+        </w:rPr>
+        <w:t>h</w:t>
+      </w:r>
+      <w:r>
+        <w:rPr>
+          <w:sz w:val="24"/>
+          <w:szCs w:val="24"/>
+          <w:lang w:val="en-GB"/>
+        </w:rPr>
+        <w:t>ich</w:t>
+      </w:r>
+      <w:r>
+        <w:rPr>
+          <w:sz w:val="24"/>
+          <w:szCs w:val="24"/>
+          <w:lang w:val="en-GB"/>
+        </w:rPr>
+        <w:t xml:space="preserve"> sum all the number from 1 to n. Wait for the end of the thread execution and print the result returned by the thread.</w:t>
+      </w:r>
+      <w:r>
+        <w:rPr>
+          <w:noProof/>
+          <w:sz w:val="24"/>
+          <w:szCs w:val="24"/>
+          <w:lang w:eastAsia="fr-FR"/>
+        </w:rPr>
+        <w:drawing>
+          <wp:inline distT="0" distB="0" distL="0" distR="0">
+            <wp:extent cx="5724525" cy="297180"/>
+            <wp:effectExtent l="0" t="0" r="9525" b="7620"/>
+            <wp:docPr id="3" name="Image 3"/>
+            <wp:cNvGraphicFramePr>
+              <a:graphicFrameLocks xmlns:a="http://schemas.openxmlformats.org/drawingml/2006/main" noChangeAspect="1"/>
+            </wp:cNvGraphicFramePr>
+            <a:graphic xmlns:a="http://schemas.openxmlformats.org/drawingml/2006/main">
+              <a:graphicData uri="http://schemas.openxmlformats.org/drawingml/2006/picture">
+                <pic:pic xmlns:pic="http://schemas.openxmlformats.org/drawingml/2006/picture">
+                  <pic:nvPicPr>
+                    <pic:cNvPr id="3" name="thrd.png"/>
+                    <pic:cNvPicPr/>
+                  </pic:nvPicPr>
+                  <pic:blipFill rotWithShape="1">
+                    <a:blip r:embed="rId6">
+                      <a:extLst>
+                        <a:ext uri="{28A0092B-C50C-407E-A947-70E740481C1C}">
+                          <a14:useLocalDpi xmlns:a14="http://schemas.microsoft.com/office/drawing/2010/main" val="0"/>
+                        </a:ext>
+                      </a:extLst>
+                    </a:blip>
+                    <a:srcRect t="52870" r="628"/>
+                    <a:stretch/>
+                  </pic:blipFill>
+                  <pic:spPr bwMode="auto">
+                    <a:xfrm>
+                      <a:off x="0" y="0"/>
+                      <a:ext cx="5724525" cy="297180"/>
+                    </a:xfrm>
+                    <a:prstGeom prst="rect">
+                      <a:avLst/>
+                    </a:prstGeom>
+                    <a:ln>
+                      <a:noFill/>
+                    </a:ln>
+                    <a:extLst>
+                      <a:ext uri="{53640926-AAD7-44D8-BBD7-CCE9431645EC}">
+                        <a14:shadowObscured xmlns:a14="http://schemas.microsoft.com/office/drawing/2010/main"/>
+                      </a:ext>
+                    </a:extLst>
+                  </pic:spPr>
+                </pic:pic>
+              </a:graphicData>
+            </a:graphic>
+          </wp:inline>
+        </w:drawing>
+      </w:r>
     </w:p>
     <w:sectPr>
       <w:pgSz w:w="11906" w:h="16838"/>
@@ -269,6 +955,7 @@
     <w:lsdException w:name="HTML Sample" w:semiHidden="1" w:unhideWhenUsed="1"/>
     <w:lsdException w:name="HTML Typewriter" w:semiHidden="1" w:unhideWhenUsed="1"/>
     <w:lsdException w:name="HTML Variable" w:semiHidden="1" w:unhideWhenUsed="1"/>
+    <w:lsdException w:name="Normal Table" w:semiHidden="1" w:unhideWhenUsed="1"/>
     <w:lsdException w:name="annotation subject" w:semiHidden="1" w:unhideWhenUsed="1"/>
     <w:lsdException w:name="No List" w:semiHidden="1" w:unhideWhenUsed="1"/>
     <w:lsdException w:name="Outline List 1" w:semiHidden="1" w:unhideWhenUsed="1"/>
@@ -313,6 +1000,7 @@
     <w:lsdException w:name="Table Professional" w:semiHidden="1" w:unhideWhenUsed="1"/>
     <w:lsdException w:name="Table Subtle 1" w:semiHidden="1" w:unhideWhenUsed="1"/>
     <w:lsdException w:name="Table Subtle 2" w:semiHidden="1" w:unhideWhenUsed="1"/>
+    <w:lsdException w:name="Table Web 1" w:semiHidden="1" w:unhideWhenUsed="1"/>
     <w:lsdException w:name="Table Web 2" w:semiHidden="1" w:unhideWhenUsed="1"/>
     <w:lsdException w:name="Table Web 3" w:semiHidden="1" w:unhideWhenUsed="1"/>
     <w:lsdException w:name="Balloon Text" w:semiHidden="1" w:unhideWhenUsed="1"/>
@@ -567,6 +1255,15 @@
     <w:uiPriority w:val="99"/>
     <w:semiHidden/>
     <w:unhideWhenUsed/>
+  </w:style>
+  <w:style w:type="paragraph" w:styleId="Sansinterligne">
+    <w:name w:val="No Spacing"/>
+    <w:uiPriority w:val="1"/>
+    <w:qFormat/>
+    <w:rsid w:val="00F51088"/>
+    <w:pPr>
+      <w:spacing w:after="0" w:line="240" w:lineRule="auto"/>
+    </w:pPr>
   </w:style>
 </w:styles>
 </file>

</xml_diff>